<commit_message>
update tables and continue working through reviewer comments (made responses a little more friendly, too)
</commit_message>
<xml_diff>
--- a/working_drafts/pce_submission/revision/NxCO2xI_CL_rtr_v0.1.docx
+++ b/working_drafts/pce_submission/revision/NxCO2xI_CL_rtr_v0.1.docx
@@ -254,7 +254,19 @@
         <w:rPr>
           <w:rFonts w:eastAsia="Helvetica Neue"/>
         </w:rPr>
-        <w:t>We thank the two reviewers for their helpful and constructive feedback, as we find that the comments have helped clarify and improve the manuscript’s interpretation. The manuscript now includes additional growth analyses suggested by the first reviewer to contextualize whole-plant responses to treatment combinations. Specifically, we have added leaf area ratio, leaf mass fraction, stem mass fraction, and root mass fraction to the supplemental material of the manuscript. We have also attempted to clarify the Introduction as recommended by the second reviewer, and have included justification for our use of 1000 ppm CO</w:t>
+        <w:t>We thank the two reviewers for their helpful and constructive feedback, as we find that the comments have helped clarify and improve the manuscript’s interpretation. The manuscript now includes additional growth analyses suggested by the first reviewer to contextualize whole-plant responses to treatment combinations. Specifically, we have added leaf area ratio</w:t>
+      </w:r>
+      <w:r>
+        <w:rPr>
+          <w:rFonts w:eastAsia="Helvetica Neue"/>
+        </w:rPr>
+        <w:t xml:space="preserve"> to the main text, as well as organ mass fractions to the supplemental material</w:t>
+      </w:r>
+      <w:r>
+        <w:rPr>
+          <w:rFonts w:eastAsia="Helvetica Neue"/>
+        </w:rPr>
+        <w:t>. We have also attempted to clarify the Introduction as recommended by the second reviewer, and have included justification for our use of 1000 ppm CO</w:t>
       </w:r>
       <w:r>
         <w:rPr>
@@ -587,7 +599,25 @@
           <w:kern w:val="0"/>
           <w14:ligatures w14:val="none"/>
         </w:rPr>
-        <w:t>. As the reviewer points out, the plant materials are quite different, as the cited work from Prof. Makino’s group report findings in a species that is not capable of forming associations with symbiotic nitrogen-fixing bacteria. We directly manipulate ability to associate with nitrogen-fixing bacteria in our experiment, expecting that symbiotic nitrogen fixation would minimize any impact of nitrogen fertilization on leaf and whole-plant responses to elevated CO</w:t>
+        <w:t>. As the reviewer points out, the plant materials are quite different, as the cited work from Prof. Makino’s group report findings in</w:t>
+      </w:r>
+      <w:r>
+        <w:rPr>
+          <w:rFonts w:eastAsia="Times New Roman" w:cs="Times New Roman"/>
+          <w:color w:val="FF0000"/>
+          <w:kern w:val="0"/>
+          <w14:ligatures w14:val="none"/>
+        </w:rPr>
+        <w:t xml:space="preserve"> rice,</w:t>
+      </w:r>
+      <w:r>
+        <w:rPr>
+          <w:rFonts w:eastAsia="Times New Roman" w:cs="Times New Roman"/>
+          <w:color w:val="FF0000"/>
+          <w:kern w:val="0"/>
+          <w14:ligatures w14:val="none"/>
+        </w:rPr>
+        <w:t xml:space="preserve"> a species that is not capable of forming associations with symbiotic nitrogen-fixing bacteria. We directly manipulate ability to associate with nitrogen-fixing bacteria in our experiment, expecting that symbiotic nitrogen fixation would minimize any impact of nitrogen fertilization on leaf and whole-plant responses to elevated CO</w:t>
       </w:r>
       <w:r>
         <w:rPr>
@@ -634,7 +664,7 @@
           <w:kern w:val="0"/>
           <w14:ligatures w14:val="none"/>
         </w:rPr>
-        <w:t xml:space="preserve"> Furthermore, we quantify leaf and whole-plant responses to elevated CO</w:t>
+        <w:t xml:space="preserve"> Studies that examine effects of symbiotic nitrogen fixation on leaf and whole plant responses to elevated CO</w:t>
       </w:r>
       <w:r>
         <w:rPr>
@@ -653,16 +683,7 @@
           <w:kern w:val="0"/>
           <w14:ligatures w14:val="none"/>
         </w:rPr>
-        <w:t xml:space="preserve"> using the same set of plants, providing additional context to studies that quantify these responses using separate plants (e.g., Nakano et al., 1997; Makino et al., 1997), or rely on meta-analytic techniques to diagnose such responses ().</w:t>
-      </w:r>
-      <w:r>
-        <w:rPr>
-          <w:rFonts w:eastAsia="Times New Roman" w:cs="Times New Roman"/>
-          <w:color w:val="FF0000"/>
-          <w:kern w:val="0"/>
-          <w14:ligatures w14:val="none"/>
-        </w:rPr>
-        <w:t xml:space="preserve"> </w:t>
+        <w:t xml:space="preserve"> across a nitrogen fertilization gradient are rare, but necessary as terrestrial biosphere models include explicit nitrogen cycle dynamics.</w:t>
       </w:r>
     </w:p>
     <w:p>
@@ -738,7 +759,25 @@
           <w:kern w:val="0"/>
           <w14:ligatures w14:val="none"/>
         </w:rPr>
-        <w:t xml:space="preserve"> destructive biomass harvest intervals throughout the </w:t>
+        <w:t xml:space="preserve"> destructive biomass harvest intervals throughout the experiment not </w:t>
+      </w:r>
+      <w:r>
+        <w:rPr>
+          <w:rFonts w:eastAsia="Times New Roman" w:cs="Times New Roman"/>
+          <w:color w:val="FF0000"/>
+          <w:kern w:val="0"/>
+          <w14:ligatures w14:val="none"/>
+        </w:rPr>
+        <w:t>feasible.</w:t>
+      </w:r>
+      <w:r>
+        <w:rPr>
+          <w:rFonts w:eastAsia="Times New Roman" w:cs="Times New Roman"/>
+          <w:color w:val="FF0000"/>
+          <w:kern w:val="0"/>
+          <w14:ligatures w14:val="none"/>
+        </w:rPr>
+        <w:t xml:space="preserve"> We refrain from including RGR, NAR, and NNUR in the manuscript, as </w:t>
       </w:r>
       <w:r>
         <w:rPr>
@@ -748,61 +787,72 @@
           <w14:ligatures w14:val="none"/>
         </w:rPr>
         <w:lastRenderedPageBreak/>
-        <w:t xml:space="preserve">experiment not </w:t>
-      </w:r>
-      <w:r>
-        <w:rPr>
-          <w:rFonts w:eastAsia="Times New Roman" w:cs="Times New Roman"/>
-          <w:color w:val="FF0000"/>
-          <w:kern w:val="0"/>
-          <w14:ligatures w14:val="none"/>
-        </w:rPr>
-        <w:t>feasible.</w:t>
-      </w:r>
-      <w:r>
-        <w:rPr>
-          <w:rFonts w:eastAsia="Times New Roman" w:cs="Times New Roman"/>
-          <w:color w:val="FF0000"/>
-          <w:kern w:val="0"/>
-          <w14:ligatures w14:val="none"/>
-        </w:rPr>
-        <w:t xml:space="preserve"> We refrain from including RGR, NAR, and NNUR in the manuscript, as these variables would be calculated using final standing stock biomass and would therefore assume a linear growth pattern throughout vegetative growth. Soybean does not exhibit a linear growth rate pattern throughout its vegetative growth phase. However, </w:t>
-      </w:r>
-      <w:r>
-        <w:rPr>
-          <w:rFonts w:eastAsia="Times New Roman" w:cs="Times New Roman"/>
-          <w:color w:val="FF0000"/>
-          <w:kern w:val="0"/>
-          <w14:ligatures w14:val="none"/>
-        </w:rPr>
-        <w:t>we have included LAR and a few relative allocation traits (e.g., root</w:t>
-      </w:r>
-      <w:r>
-        <w:rPr>
-          <w:rFonts w:eastAsia="Times New Roman" w:cs="Times New Roman"/>
-          <w:color w:val="FF0000"/>
-          <w:kern w:val="0"/>
-          <w14:ligatures w14:val="none"/>
-        </w:rPr>
-        <w:t>, stem, and leaf</w:t>
-      </w:r>
-      <w:r>
-        <w:rPr>
-          <w:rFonts w:eastAsia="Times New Roman" w:cs="Times New Roman"/>
-          <w:color w:val="FF0000"/>
-          <w:kern w:val="0"/>
-          <w14:ligatures w14:val="none"/>
-        </w:rPr>
-        <w:t xml:space="preserve"> mass fraction</w:t>
-      </w:r>
-      <w:r>
-        <w:rPr>
-          <w:rFonts w:eastAsia="Times New Roman" w:cs="Times New Roman"/>
-          <w:color w:val="FF0000"/>
-          <w:kern w:val="0"/>
-          <w14:ligatures w14:val="none"/>
-        </w:rPr>
-        <w:t>s</w:t>
+        <w:t xml:space="preserve">these variables would be calculated using final standing stock biomass and would therefore assume a linear growth pattern </w:t>
+      </w:r>
+      <w:r>
+        <w:rPr>
+          <w:rFonts w:eastAsia="Times New Roman" w:cs="Times New Roman"/>
+          <w:color w:val="FF0000"/>
+          <w:kern w:val="0"/>
+          <w14:ligatures w14:val="none"/>
+        </w:rPr>
+        <w:t xml:space="preserve">and nitrogen uptake rates </w:t>
+      </w:r>
+      <w:r>
+        <w:rPr>
+          <w:rFonts w:eastAsia="Times New Roman" w:cs="Times New Roman"/>
+          <w:color w:val="FF0000"/>
+          <w:kern w:val="0"/>
+          <w14:ligatures w14:val="none"/>
+        </w:rPr>
+        <w:t>throughout vegetative growth. Soybean does not exhibit a linear growth rate pattern throughout its vegetative growth phase</w:t>
+      </w:r>
+      <w:r>
+        <w:rPr>
+          <w:rFonts w:eastAsia="Times New Roman" w:cs="Times New Roman"/>
+          <w:color w:val="FF0000"/>
+          <w:kern w:val="0"/>
+          <w14:ligatures w14:val="none"/>
+        </w:rPr>
+        <w:t>, so the inclusion of these traits with the current dataset might be misleading</w:t>
+      </w:r>
+      <w:r>
+        <w:rPr>
+          <w:rFonts w:eastAsia="Times New Roman" w:cs="Times New Roman"/>
+          <w:color w:val="FF0000"/>
+          <w:kern w:val="0"/>
+          <w14:ligatures w14:val="none"/>
+        </w:rPr>
+        <w:t xml:space="preserve">. However, </w:t>
+      </w:r>
+      <w:r>
+        <w:rPr>
+          <w:rFonts w:eastAsia="Times New Roman" w:cs="Times New Roman"/>
+          <w:color w:val="FF0000"/>
+          <w:kern w:val="0"/>
+          <w14:ligatures w14:val="none"/>
+        </w:rPr>
+        <w:t xml:space="preserve">we have included LAR and a few relative allocation traits (e.g., </w:t>
+      </w:r>
+      <w:proofErr w:type="spellStart"/>
+      <w:r>
+        <w:rPr>
+          <w:rFonts w:eastAsia="Times New Roman" w:cs="Times New Roman"/>
+          <w:color w:val="FF0000"/>
+          <w:kern w:val="0"/>
+          <w14:ligatures w14:val="none"/>
+        </w:rPr>
+        <w:t>root:shoot</w:t>
+      </w:r>
+      <w:proofErr w:type="spellEnd"/>
+      <w:r>
+        <w:rPr>
+          <w:rFonts w:eastAsia="Times New Roman" w:cs="Times New Roman"/>
+          <w:color w:val="FF0000"/>
+          <w:kern w:val="0"/>
+          <w14:ligatures w14:val="none"/>
+        </w:rPr>
+        <w:t xml:space="preserve"> ratio and organ mass fractions</w:t>
       </w:r>
       <w:r>
         <w:rPr>
@@ -1061,7 +1111,25 @@
           <w:kern w:val="0"/>
           <w14:ligatures w14:val="none"/>
         </w:rPr>
-        <w:t xml:space="preserve"> elevation or inoculation treatment independently affect relationships between photosynthetic traits and leaf N is not a key component of our paper, especially because elevated CO</w:t>
+        <w:t xml:space="preserve"> or inoculation treatment independently affect</w:t>
+      </w:r>
+      <w:r>
+        <w:rPr>
+          <w:rFonts w:eastAsia="Times New Roman" w:cs="Times New Roman"/>
+          <w:color w:val="FF0000"/>
+          <w:kern w:val="0"/>
+          <w14:ligatures w14:val="none"/>
+        </w:rPr>
+        <w:t>ed</w:t>
+      </w:r>
+      <w:r>
+        <w:rPr>
+          <w:rFonts w:eastAsia="Times New Roman" w:cs="Times New Roman"/>
+          <w:color w:val="FF0000"/>
+          <w:kern w:val="0"/>
+          <w14:ligatures w14:val="none"/>
+        </w:rPr>
+        <w:t xml:space="preserve"> relationships between photosynthetic traits and leaf N is not a key component of our paper, especially because elevated CO</w:t>
       </w:r>
       <w:r>
         <w:rPr>
@@ -1233,7 +1301,61 @@
           <w:kern w:val="0"/>
           <w14:ligatures w14:val="none"/>
         </w:rPr>
-        <w:t xml:space="preserve"> increased photosynthetic nitrogen use efficiency, while inoculation decreased the fractional pool of leaf nitrogen content allocated to Rubisco and bioenergetics. These patterns indicate that each treatment modifies leaf N-photosynthesis relationships.</w:t>
+        <w:t xml:space="preserve"> increased photosynthetic nitrogen use efficiency, while inoculation decreased the fractional pool of leaf nitrogen content allocated to Rubisco and bioenergetics. These patterns indicate that </w:t>
+      </w:r>
+      <w:r>
+        <w:rPr>
+          <w:rFonts w:eastAsia="Times New Roman" w:cs="Times New Roman"/>
+          <w:color w:val="FF0000"/>
+          <w:kern w:val="0"/>
+          <w14:ligatures w14:val="none"/>
+        </w:rPr>
+        <w:t>all</w:t>
+      </w:r>
+      <w:r>
+        <w:rPr>
+          <w:rFonts w:eastAsia="Times New Roman" w:cs="Times New Roman"/>
+          <w:color w:val="FF0000"/>
+          <w:kern w:val="0"/>
+          <w14:ligatures w14:val="none"/>
+        </w:rPr>
+        <w:t xml:space="preserve"> treatment</w:t>
+      </w:r>
+      <w:r>
+        <w:rPr>
+          <w:rFonts w:eastAsia="Times New Roman" w:cs="Times New Roman"/>
+          <w:color w:val="FF0000"/>
+          <w:kern w:val="0"/>
+          <w14:ligatures w14:val="none"/>
+        </w:rPr>
+        <w:t>s</w:t>
+      </w:r>
+      <w:r>
+        <w:rPr>
+          <w:rFonts w:eastAsia="Times New Roman" w:cs="Times New Roman"/>
+          <w:color w:val="FF0000"/>
+          <w:kern w:val="0"/>
+          <w14:ligatures w14:val="none"/>
+        </w:rPr>
+        <w:t xml:space="preserve"> modifie</w:t>
+      </w:r>
+      <w:r>
+        <w:rPr>
+          <w:rFonts w:eastAsia="Times New Roman" w:cs="Times New Roman"/>
+          <w:color w:val="FF0000"/>
+          <w:kern w:val="0"/>
+          <w14:ligatures w14:val="none"/>
+        </w:rPr>
+        <w:t>d</w:t>
+      </w:r>
+      <w:r>
+        <w:rPr>
+          <w:rFonts w:eastAsia="Times New Roman" w:cs="Times New Roman"/>
+          <w:color w:val="FF0000"/>
+          <w:kern w:val="0"/>
+          <w14:ligatures w14:val="none"/>
+        </w:rPr>
+        <w:t xml:space="preserve"> leaf N-photosynthesis relationships.</w:t>
       </w:r>
       <w:r>
         <w:rPr>
@@ -1624,7 +1746,7 @@
           <w:kern w:val="0"/>
           <w14:ligatures w14:val="none"/>
         </w:rPr>
-        <w:t xml:space="preserve">who does not keep track of the cultivar. We have disclosed this in the manuscript on line </w:t>
+        <w:t xml:space="preserve">who do not keep track of the cultivar. We have disclosed this in the manuscript on line </w:t>
       </w:r>
       <w:r>
         <w:rPr>
@@ -1636,6 +1758,26 @@
         </w:rPr>
         <w:t>XX</w:t>
       </w:r>
+      <w:r>
+        <w:rPr>
+          <w:rFonts w:eastAsia="Times New Roman" w:cs="Times New Roman"/>
+          <w:color w:val="FF0000"/>
+          <w:kern w:val="0"/>
+          <w14:ligatures w14:val="none"/>
+        </w:rPr>
+        <w:t xml:space="preserve"> and have included where seeds were </w:t>
+      </w:r>
+      <w:proofErr w:type="spellStart"/>
+      <w:r>
+        <w:rPr>
+          <w:rFonts w:eastAsia="Times New Roman" w:cs="Times New Roman"/>
+          <w:color w:val="FF0000"/>
+          <w:kern w:val="0"/>
+          <w14:ligatures w14:val="none"/>
+        </w:rPr>
+        <w:t>purcahsed</w:t>
+      </w:r>
+      <w:proofErr w:type="spellEnd"/>
       <w:r>
         <w:rPr>
           <w:rFonts w:eastAsia="Times New Roman" w:cs="Times New Roman"/>
@@ -1793,7 +1935,25 @@
           <w:kern w:val="0"/>
           <w14:ligatures w14:val="none"/>
         </w:rPr>
-        <w:t xml:space="preserve"> We have included the following sentence to the Methods, starting on line 193:</w:t>
+        <w:t xml:space="preserve"> We have included the following sentence to the Methods</w:t>
+      </w:r>
+      <w:r>
+        <w:rPr>
+          <w:rFonts w:eastAsia="Times New Roman" w:cs="Times New Roman"/>
+          <w:color w:val="FF0000"/>
+          <w:kern w:val="0"/>
+          <w14:ligatures w14:val="none"/>
+        </w:rPr>
+        <w:t xml:space="preserve"> to justify this decision</w:t>
+      </w:r>
+      <w:r>
+        <w:rPr>
+          <w:rFonts w:eastAsia="Times New Roman" w:cs="Times New Roman"/>
+          <w:color w:val="FF0000"/>
+          <w:kern w:val="0"/>
+          <w14:ligatures w14:val="none"/>
+        </w:rPr>
+        <w:t>, starting on line 193:</w:t>
       </w:r>
     </w:p>
     <w:p>
@@ -1846,13 +2006,7 @@
         <w:rPr>
           <w:color w:val="FF0000"/>
         </w:rPr>
-        <w:t xml:space="preserve"> concentrations could surpass 1000 ppm by 2100 under the Shared socioeconomic Pathway 5-8.5 (IPCC 2021).</w:t>
-      </w:r>
-      <w:r>
-        <w:rPr>
-          <w:color w:val="FF0000"/>
-        </w:rPr>
-        <w:t>”</w:t>
+        <w:t xml:space="preserve"> concentrations could surpass 1000 ppm by 2100 under the Shared socioeconomic Pathway 5-8.5 (IPCC 2021).”</w:t>
       </w:r>
     </w:p>
     <w:p>
@@ -2043,7 +2197,34 @@
           <w:kern w:val="0"/>
           <w14:ligatures w14:val="none"/>
         </w:rPr>
-        <w:t>We find that the Introduction is currently structured in a way that is based on the two hypotheses proposed in the experiment. The introduction starts by summarizing the large swath of previous literature that has investigated plant responses to elevated CO</w:t>
+        <w:t xml:space="preserve">Thank you for this </w:t>
+      </w:r>
+      <w:r>
+        <w:rPr>
+          <w:rFonts w:eastAsia="Times New Roman" w:cs="Times New Roman"/>
+          <w:color w:val="FF0000"/>
+          <w:kern w:val="0"/>
+          <w14:ligatures w14:val="none"/>
+        </w:rPr>
+        <w:t>comment</w:t>
+      </w:r>
+      <w:r>
+        <w:rPr>
+          <w:rFonts w:eastAsia="Times New Roman" w:cs="Times New Roman"/>
+          <w:color w:val="FF0000"/>
+          <w:kern w:val="0"/>
+          <w14:ligatures w14:val="none"/>
+        </w:rPr>
+        <w:t xml:space="preserve">. We have streamlined the introduction to </w:t>
+      </w:r>
+      <w:r>
+        <w:rPr>
+          <w:rFonts w:eastAsia="Times New Roman" w:cs="Times New Roman"/>
+          <w:color w:val="FF0000"/>
+          <w:kern w:val="0"/>
+          <w14:ligatures w14:val="none"/>
+        </w:rPr>
+        <w:t>reduce its redundancy and lessen confusion. This was primarily accomplished by removing two paragraphs: the second paragraph that summarized consistent leaf- and whole-plant responses to elevated CO</w:t>
       </w:r>
       <w:r>
         <w:rPr>
@@ -2062,7 +2243,7 @@
           <w:kern w:val="0"/>
           <w14:ligatures w14:val="none"/>
         </w:rPr>
-        <w:t>. It then provides arguments for the nitrogen limitation hypothesis, followed by arguments for the eco-evolutionary optimality hypothesis. It then discusses that the two competing hypotheses may be a matter of scale and explains that experiments which measure both leaf and whole-plant responses to elevated CO</w:t>
+        <w:t>, and the fourth paragraph that speculated on the role of nitrogen limitation on leaf responses to elevated CO</w:t>
       </w:r>
       <w:r>
         <w:rPr>
@@ -2081,7 +2262,16 @@
           <w:kern w:val="0"/>
           <w14:ligatures w14:val="none"/>
         </w:rPr>
-        <w:t xml:space="preserve"> concurrently would be a useful method for reconciling these competing hypotheses. We find that the information logic and flow through the introduction does exactly what the reviewer is requesting, though have gone through the subsection and refined language in efforts to minimize reader confusion.</w:t>
+        <w:t>.</w:t>
+      </w:r>
+      <w:r>
+        <w:rPr>
+          <w:rFonts w:eastAsia="Times New Roman" w:cs="Times New Roman"/>
+          <w:color w:val="FF0000"/>
+          <w:kern w:val="0"/>
+          <w14:ligatures w14:val="none"/>
+        </w:rPr>
+        <w:t xml:space="preserve"> The</w:t>
       </w:r>
     </w:p>
     <w:p>
@@ -2089,7 +2279,7 @@
         <w:spacing w:line="360" w:lineRule="auto"/>
         <w:rPr>
           <w:rFonts w:eastAsia="Times New Roman" w:cs="Times New Roman"/>
-          <w:color w:val="000000"/>
+          <w:color w:val="FF0000"/>
           <w:kern w:val="0"/>
           <w14:ligatures w14:val="none"/>
         </w:rPr>
@@ -2100,19 +2290,109 @@
         <w:spacing w:line="360" w:lineRule="auto"/>
         <w:rPr>
           <w:rFonts w:eastAsia="Times New Roman" w:cs="Times New Roman"/>
-          <w:color w:val="000000"/>
-          <w:kern w:val="0"/>
-          <w14:ligatures w14:val="none"/>
-        </w:rPr>
-      </w:pPr>
-      <w:r>
-        <w:rPr>
-          <w:rFonts w:eastAsia="Times New Roman" w:cs="Times New Roman"/>
-          <w:color w:val="000000"/>
+          <w:color w:val="FF0000"/>
+          <w:kern w:val="0"/>
+          <w14:ligatures w14:val="none"/>
+        </w:rPr>
+      </w:pPr>
+      <w:r>
+        <w:rPr>
+          <w:rFonts w:eastAsia="Times New Roman" w:cs="Times New Roman"/>
+          <w:color w:val="FF0000"/>
+          <w:kern w:val="0"/>
+          <w14:ligatures w14:val="none"/>
+        </w:rPr>
+        <w:t>This was primarily accomplished by removing the second paragraph that summarized consistent leaf and whole-plant responses to elevated CO</w:t>
+      </w:r>
+      <w:r>
+        <w:rPr>
+          <w:rFonts w:eastAsia="Times New Roman" w:cs="Times New Roman"/>
+          <w:color w:val="FF0000"/>
+          <w:kern w:val="0"/>
+          <w:vertAlign w:val="subscript"/>
+          <w14:ligatures w14:val="none"/>
+        </w:rPr>
+        <w:t>2</w:t>
+      </w:r>
+      <w:r>
+        <w:rPr>
+          <w:rFonts w:eastAsia="Times New Roman" w:cs="Times New Roman"/>
+          <w:color w:val="FF0000"/>
+          <w:kern w:val="0"/>
+          <w14:ligatures w14:val="none"/>
+        </w:rPr>
+        <w:t xml:space="preserve"> that have been documented over the past few decades, and a paragraph dis</w:t>
+      </w:r>
+    </w:p>
+    <w:p>
+      <w:pPr>
+        <w:spacing w:line="360" w:lineRule="auto"/>
+        <w:rPr>
+          <w:rFonts w:eastAsia="Times New Roman" w:cs="Times New Roman"/>
+          <w:color w:val="FF0000"/>
+          <w:kern w:val="0"/>
+          <w14:ligatures w14:val="none"/>
+        </w:rPr>
+      </w:pPr>
+    </w:p>
+    <w:p>
+      <w:pPr>
+        <w:spacing w:line="360" w:lineRule="auto"/>
+        <w:rPr>
+          <w:rFonts w:eastAsia="Times New Roman" w:cs="Times New Roman"/>
+          <w:color w:val="FF0000"/>
+          <w:kern w:val="0"/>
+          <w14:ligatures w14:val="none"/>
+        </w:rPr>
+      </w:pPr>
+      <w:r>
+        <w:rPr>
+          <w:rFonts w:eastAsia="Times New Roman" w:cs="Times New Roman"/>
+          <w:color w:val="FF0000"/>
+          <w:kern w:val="0"/>
+          <w14:ligatures w14:val="none"/>
+        </w:rPr>
+        <w:t xml:space="preserve">, as these citations and general patterns are already explained and cited in the paragraphs that discuss the nitrogen limitation and eco-evolutionary optimality hypotheses. We have also </w:t>
+      </w:r>
+      <w:r>
+        <w:rPr>
+          <w:rFonts w:eastAsia="Times New Roman" w:cs="Times New Roman"/>
+          <w:color w:val="FF0000"/>
           <w:kern w:val="0"/>
           <w14:ligatures w14:val="none"/>
         </w:rPr>
         <w:lastRenderedPageBreak/>
+        <w:t>clarified sentences where necessary and have revised topic sentences of a few paragraphs to lessen confusion and clarify the information logic.</w:t>
+      </w:r>
+    </w:p>
+    <w:p>
+      <w:pPr>
+        <w:spacing w:line="360" w:lineRule="auto"/>
+        <w:rPr>
+          <w:rFonts w:eastAsia="Times New Roman" w:cs="Times New Roman"/>
+          <w:color w:val="000000"/>
+          <w:kern w:val="0"/>
+          <w14:ligatures w14:val="none"/>
+        </w:rPr>
+      </w:pPr>
+    </w:p>
+    <w:p>
+      <w:pPr>
+        <w:spacing w:line="360" w:lineRule="auto"/>
+        <w:rPr>
+          <w:rFonts w:eastAsia="Times New Roman" w:cs="Times New Roman"/>
+          <w:color w:val="000000"/>
+          <w:kern w:val="0"/>
+          <w14:ligatures w14:val="none"/>
+        </w:rPr>
+      </w:pPr>
+      <w:r>
+        <w:rPr>
+          <w:rFonts w:eastAsia="Times New Roman" w:cs="Times New Roman"/>
+          <w:color w:val="000000"/>
+          <w:kern w:val="0"/>
+          <w14:ligatures w14:val="none"/>
+        </w:rPr>
         <w:t xml:space="preserve">2.      The concentration of elevated CO2 treatment is 1000 </w:t>
       </w:r>
       <w:proofErr w:type="spellStart"/>
@@ -2242,6 +2522,18 @@
           <w14:ligatures w14:val="none"/>
         </w:rPr>
       </w:pPr>
+    </w:p>
+    <w:p>
+      <w:pPr>
+        <w:spacing w:line="360" w:lineRule="auto"/>
+        <w:ind w:left="720"/>
+        <w:rPr>
+          <w:rFonts w:eastAsia="Times New Roman" w:cs="Times New Roman"/>
+          <w:color w:val="FF0000"/>
+          <w:kern w:val="0"/>
+          <w14:ligatures w14:val="none"/>
+        </w:rPr>
+      </w:pPr>
       <w:r>
         <w:rPr>
           <w:rFonts w:eastAsia="Times New Roman" w:cs="Times New Roman"/>
@@ -2341,7 +2633,79 @@
           <w:kern w:val="0"/>
           <w14:ligatures w14:val="none"/>
         </w:rPr>
-        <w:t>s open. After unifoliate leaves form, soybean grows a series of alternating trifoliate leaf sets, which are compound leaves that are made up of three leaflets at the end of a single petiole. Following standard plant ecophysiology practice, we measured leaf photosynthetic traits on the most recent fully expanded leaf. We chose to measure photosynthetic traits on the center leaflet of the most recent fully expanded trifoliate leaf set to standardize across individuals of different treatment combinations. This was also done to minimize any difference between investment toward photosynthetic tissues between leaflets, though</w:t>
+        <w:t>s open. After unifoliate leaves form, soybean grows a series of alternating trifoliate leaf sets, which are compound leaves that are made up of three leaflets at the end of a single petiole. Following standard plant ecophysiology practice</w:t>
+      </w:r>
+      <w:r>
+        <w:rPr>
+          <w:rFonts w:eastAsia="Times New Roman" w:cs="Times New Roman"/>
+          <w:color w:val="FF0000"/>
+          <w:kern w:val="0"/>
+          <w14:ligatures w14:val="none"/>
+        </w:rPr>
+        <w:t xml:space="preserve"> (</w:t>
+      </w:r>
+      <w:r>
+        <w:rPr>
+          <w:rFonts w:eastAsia="Times New Roman" w:cs="Times New Roman"/>
+          <w:color w:val="FF0000"/>
+          <w:kern w:val="0"/>
+          <w14:ligatures w14:val="none"/>
+        </w:rPr>
+        <w:t xml:space="preserve">e.g., </w:t>
+      </w:r>
+      <w:r>
+        <w:rPr>
+          <w:rFonts w:eastAsia="Times New Roman" w:cs="Times New Roman"/>
+          <w:color w:val="FF0000"/>
+          <w:kern w:val="0"/>
+          <w14:ligatures w14:val="none"/>
+        </w:rPr>
+        <w:t xml:space="preserve">as explained in </w:t>
+      </w:r>
+      <w:r>
+        <w:rPr>
+          <w:rFonts w:eastAsia="Times New Roman" w:cs="Times New Roman"/>
+          <w:color w:val="FF0000"/>
+          <w:kern w:val="0"/>
+          <w14:ligatures w14:val="none"/>
+        </w:rPr>
+        <w:t>Busch et al., 2024</w:t>
+      </w:r>
+      <w:r>
+        <w:rPr>
+          <w:rFonts w:eastAsia="Times New Roman" w:cs="Times New Roman"/>
+          <w:color w:val="FF0000"/>
+          <w:kern w:val="0"/>
+          <w14:ligatures w14:val="none"/>
+        </w:rPr>
+        <w:t>)</w:t>
+      </w:r>
+      <w:r>
+        <w:rPr>
+          <w:rFonts w:eastAsia="Times New Roman" w:cs="Times New Roman"/>
+          <w:color w:val="FF0000"/>
+          <w:kern w:val="0"/>
+          <w14:ligatures w14:val="none"/>
+        </w:rPr>
+        <w:t>, we measured leaf photosynthetic traits on the most recent fully expanded leaf</w:t>
+      </w:r>
+      <w:r>
+        <w:rPr>
+          <w:rFonts w:eastAsia="Times New Roman" w:cs="Times New Roman"/>
+          <w:color w:val="FF0000"/>
+          <w:kern w:val="0"/>
+          <w14:ligatures w14:val="none"/>
+        </w:rPr>
+        <w:t>let set</w:t>
+      </w:r>
+      <w:r>
+        <w:rPr>
+          <w:rFonts w:eastAsia="Times New Roman" w:cs="Times New Roman"/>
+          <w:color w:val="FF0000"/>
+          <w:kern w:val="0"/>
+          <w14:ligatures w14:val="none"/>
+        </w:rPr>
+        <w:t>. We chose to measure photosynthetic traits on the center leaflet of the most recent fully expanded trifoliate leaf set to standardize across individuals of different treatment combinations. This was also done to minimize any difference between investment toward photosynthetic tissues between leaflets, though</w:t>
       </w:r>
       <w:r>
         <w:rPr>
@@ -2377,16 +2741,43 @@
           <w:kern w:val="0"/>
           <w14:ligatures w14:val="none"/>
         </w:rPr>
-        <w:t xml:space="preserve">independent of each other. </w:t>
-      </w:r>
-      <w:r>
-        <w:rPr>
-          <w:rFonts w:eastAsia="Times New Roman" w:cs="Times New Roman"/>
-          <w:color w:val="FF0000"/>
-          <w:kern w:val="0"/>
-          <w14:ligatures w14:val="none"/>
-        </w:rPr>
-        <w:t>We have changed “leaf” to “leaflet” and have screened the rest of this section to make things clearer.</w:t>
+        <w:t>independent of each other</w:t>
+      </w:r>
+      <w:r>
+        <w:rPr>
+          <w:rFonts w:eastAsia="Times New Roman" w:cs="Times New Roman"/>
+          <w:color w:val="FF0000"/>
+          <w:kern w:val="0"/>
+          <w14:ligatures w14:val="none"/>
+        </w:rPr>
+        <w:t xml:space="preserve"> given their compound leaf structure</w:t>
+      </w:r>
+      <w:r>
+        <w:rPr>
+          <w:rFonts w:eastAsia="Times New Roman" w:cs="Times New Roman"/>
+          <w:color w:val="FF0000"/>
+          <w:kern w:val="0"/>
+          <w14:ligatures w14:val="none"/>
+        </w:rPr>
+        <w:t xml:space="preserve">. </w:t>
+      </w:r>
+      <w:r>
+        <w:rPr>
+          <w:rFonts w:eastAsia="Times New Roman" w:cs="Times New Roman"/>
+          <w:color w:val="FF0000"/>
+          <w:kern w:val="0"/>
+          <w14:ligatures w14:val="none"/>
+        </w:rPr>
+        <w:t xml:space="preserve">We have changed “leaf” to “leaflet” and have screened the rest of this section to </w:t>
+      </w:r>
+      <w:r>
+        <w:rPr>
+          <w:rFonts w:eastAsia="Times New Roman" w:cs="Times New Roman"/>
+          <w:color w:val="FF0000"/>
+          <w:kern w:val="0"/>
+          <w14:ligatures w14:val="none"/>
+        </w:rPr>
+        <w:t>avoid reader confusion.</w:t>
       </w:r>
     </w:p>
     <w:p>
@@ -2417,6 +2808,7 @@
           <w:kern w:val="0"/>
           <w14:ligatures w14:val="none"/>
         </w:rPr>
+        <w:lastRenderedPageBreak/>
         <w:t>4.      There are still some errors in the manuscript, such as in line 419, which should refer to Table S3 instead of Table S4. The authors need to further check the details of the manuscript.</w:t>
       </w:r>
     </w:p>
@@ -2437,7 +2829,70 @@
           <w:kern w:val="0"/>
           <w14:ligatures w14:val="none"/>
         </w:rPr>
-        <w:t>We thank the reviewer for their careful eye. A final proofreading session prior to re-submission has been completed, which has corrected this point and any other discrepancies in the manuscript.</w:t>
+        <w:t>We thank the reviewer for their careful eye</w:t>
+      </w:r>
+      <w:r>
+        <w:rPr>
+          <w:rFonts w:eastAsia="Times New Roman" w:cs="Times New Roman"/>
+          <w:color w:val="FF0000"/>
+          <w:kern w:val="0"/>
+          <w14:ligatures w14:val="none"/>
+        </w:rPr>
+        <w:t xml:space="preserve">, although note that the manuscript correctly </w:t>
+      </w:r>
+      <w:r>
+        <w:rPr>
+          <w:rFonts w:eastAsia="Times New Roman" w:cs="Times New Roman"/>
+          <w:color w:val="FF0000"/>
+          <w:kern w:val="0"/>
+          <w14:ligatures w14:val="none"/>
+        </w:rPr>
+        <w:t xml:space="preserve">identified </w:t>
+      </w:r>
+      <w:r>
+        <w:rPr>
+          <w:rFonts w:eastAsia="Times New Roman" w:cs="Times New Roman"/>
+          <w:color w:val="FF0000"/>
+          <w:kern w:val="0"/>
+          <w14:ligatures w14:val="none"/>
+        </w:rPr>
+        <w:t>that dark respiration results were reported in Table S4</w:t>
+      </w:r>
+      <w:r>
+        <w:rPr>
+          <w:rFonts w:eastAsia="Times New Roman" w:cs="Times New Roman"/>
+          <w:color w:val="FF0000"/>
+          <w:kern w:val="0"/>
+          <w14:ligatures w14:val="none"/>
+        </w:rPr>
+        <w:t xml:space="preserve">. </w:t>
+      </w:r>
+      <w:r>
+        <w:rPr>
+          <w:rFonts w:eastAsia="Times New Roman" w:cs="Times New Roman"/>
+          <w:color w:val="FF0000"/>
+          <w:kern w:val="0"/>
+          <w14:ligatures w14:val="none"/>
+        </w:rPr>
+        <w:t>Regardless, a</w:t>
+      </w:r>
+      <w:r>
+        <w:rPr>
+          <w:rFonts w:eastAsia="Times New Roman" w:cs="Times New Roman"/>
+          <w:color w:val="FF0000"/>
+          <w:kern w:val="0"/>
+          <w14:ligatures w14:val="none"/>
+        </w:rPr>
+        <w:t xml:space="preserve"> final proofreading session prior to re-submission has been completed</w:t>
+      </w:r>
+      <w:r>
+        <w:rPr>
+          <w:rFonts w:eastAsia="Times New Roman" w:cs="Times New Roman"/>
+          <w:color w:val="FF0000"/>
+          <w:kern w:val="0"/>
+          <w14:ligatures w14:val="none"/>
+        </w:rPr>
+        <w:t xml:space="preserve"> to ensure no other major notational or grammatical errors are present.</w:t>
       </w:r>
     </w:p>
     <w:p>
@@ -2508,7 +2963,47 @@
           <w:kern w:val="0"/>
           <w14:ligatures w14:val="none"/>
         </w:rPr>
-        <w:t>These are common photosynthetic responses to elevated CO</w:t>
+        <w:t>We have added an explanation for the Anet,420 response starting on line 564:</w:t>
+      </w:r>
+    </w:p>
+    <w:p>
+      <w:pPr>
+        <w:spacing w:line="360" w:lineRule="auto"/>
+        <w:rPr>
+          <w:rFonts w:eastAsia="Times New Roman" w:cs="Times New Roman"/>
+          <w:color w:val="FF0000"/>
+          <w:kern w:val="0"/>
+          <w14:ligatures w14:val="none"/>
+        </w:rPr>
+      </w:pPr>
+    </w:p>
+    <w:p>
+      <w:pPr>
+        <w:spacing w:line="360" w:lineRule="auto"/>
+        <w:rPr>
+          <w:rFonts w:eastAsia="Times New Roman" w:cs="Times New Roman"/>
+          <w:color w:val="FF0000"/>
+          <w:kern w:val="0"/>
+          <w14:ligatures w14:val="none"/>
+        </w:rPr>
+      </w:pPr>
+      <w:r>
+        <w:rPr>
+          <w:rFonts w:eastAsia="Times New Roman" w:cs="Times New Roman"/>
+          <w:color w:val="FF0000"/>
+          <w:kern w:val="0"/>
+          <w14:ligatures w14:val="none"/>
+        </w:rPr>
+        <w:t>“</w:t>
+      </w:r>
+      <w:r>
+        <w:rPr>
+          <w:rFonts w:eastAsia="Times New Roman" w:cs="Times New Roman"/>
+          <w:color w:val="FF0000"/>
+          <w:kern w:val="0"/>
+          <w14:ligatures w14:val="none"/>
+        </w:rPr>
+        <w:t>Individuals grown under elevated CO</w:t>
       </w:r>
       <w:r>
         <w:rPr>
@@ -2527,7 +3022,18 @@
           <w:kern w:val="0"/>
           <w14:ligatures w14:val="none"/>
         </w:rPr>
-        <w:t>. Reduced Anet,420 under elevated CO</w:t>
+        <w:t xml:space="preserve"> experienced a reduction in </w:t>
+      </w:r>
+      <w:r>
+        <w:rPr>
+          <w:rFonts w:eastAsia="Times New Roman" w:cs="Times New Roman"/>
+          <w:i/>
+          <w:iCs/>
+          <w:color w:val="FF0000"/>
+          <w:kern w:val="0"/>
+          <w14:ligatures w14:val="none"/>
+        </w:rPr>
+        <w:t>A</w:t>
       </w:r>
       <w:r>
         <w:rPr>
@@ -2537,6 +3043,25 @@
           <w:vertAlign w:val="subscript"/>
           <w14:ligatures w14:val="none"/>
         </w:rPr>
+        <w:t>net,420</w:t>
+      </w:r>
+      <w:r>
+        <w:rPr>
+          <w:rFonts w:eastAsia="Times New Roman" w:cs="Times New Roman"/>
+          <w:color w:val="FF0000"/>
+          <w:kern w:val="0"/>
+          <w14:ligatures w14:val="none"/>
+        </w:rPr>
+        <w:t xml:space="preserve"> that stemmed from a reduction in apparent photosynthetic capacity and stomatal conductance compared to individuals grown under ambient CO</w:t>
+      </w:r>
+      <w:r>
+        <w:rPr>
+          <w:rFonts w:eastAsia="Times New Roman" w:cs="Times New Roman"/>
+          <w:color w:val="FF0000"/>
+          <w:kern w:val="0"/>
+          <w:vertAlign w:val="subscript"/>
+          <w14:ligatures w14:val="none"/>
+        </w:rPr>
         <w:t>2</w:t>
       </w:r>
       <w:r>
@@ -2546,7 +3071,50 @@
           <w:kern w:val="0"/>
           <w14:ligatures w14:val="none"/>
         </w:rPr>
-        <w:t xml:space="preserve"> was likely the direct product of reduced apparent photosynthetic capacity and stomatal conductance under elevated CO</w:t>
+        <w:t>”</w:t>
+      </w:r>
+    </w:p>
+    <w:p>
+      <w:pPr>
+        <w:spacing w:line="360" w:lineRule="auto"/>
+        <w:rPr>
+          <w:rFonts w:eastAsia="Times New Roman" w:cs="Times New Roman"/>
+          <w:color w:val="FF0000"/>
+          <w:kern w:val="0"/>
+          <w14:ligatures w14:val="none"/>
+        </w:rPr>
+      </w:pPr>
+    </w:p>
+    <w:p>
+      <w:pPr>
+        <w:spacing w:line="360" w:lineRule="auto"/>
+        <w:rPr>
+          <w:rFonts w:eastAsia="Times New Roman" w:cs="Times New Roman"/>
+          <w:color w:val="FF0000"/>
+          <w:kern w:val="0"/>
+          <w14:ligatures w14:val="none"/>
+        </w:rPr>
+      </w:pPr>
+      <w:r>
+        <w:rPr>
+          <w:rFonts w:eastAsia="Times New Roman" w:cs="Times New Roman"/>
+          <w:color w:val="FF0000"/>
+          <w:kern w:val="0"/>
+          <w14:ligatures w14:val="none"/>
+        </w:rPr>
+        <w:t xml:space="preserve">An explanation for the increase in </w:t>
+      </w:r>
+      <w:proofErr w:type="spellStart"/>
+      <w:r>
+        <w:rPr>
+          <w:rFonts w:eastAsia="Times New Roman" w:cs="Times New Roman"/>
+          <w:i/>
+          <w:iCs/>
+          <w:color w:val="FF0000"/>
+          <w:kern w:val="0"/>
+          <w14:ligatures w14:val="none"/>
+        </w:rPr>
+        <w:t>A</w:t>
       </w:r>
       <w:r>
         <w:rPr>
@@ -2556,6 +3124,35 @@
           <w:vertAlign w:val="subscript"/>
           <w14:ligatures w14:val="none"/>
         </w:rPr>
+        <w:t>net,gc</w:t>
+      </w:r>
+      <w:proofErr w:type="spellEnd"/>
+      <w:r>
+        <w:rPr>
+          <w:rFonts w:eastAsia="Times New Roman" w:cs="Times New Roman"/>
+          <w:color w:val="FF0000"/>
+          <w:kern w:val="0"/>
+          <w14:ligatures w14:val="none"/>
+        </w:rPr>
+        <w:t xml:space="preserve"> </w:t>
+      </w:r>
+      <w:r>
+        <w:rPr>
+          <w:rFonts w:eastAsia="Times New Roman" w:cs="Times New Roman"/>
+          <w:color w:val="FF0000"/>
+          <w:kern w:val="0"/>
+          <w14:ligatures w14:val="none"/>
+        </w:rPr>
+        <w:t>under elevated CO</w:t>
+      </w:r>
+      <w:r>
+        <w:rPr>
+          <w:rFonts w:eastAsia="Times New Roman" w:cs="Times New Roman"/>
+          <w:color w:val="FF0000"/>
+          <w:kern w:val="0"/>
+          <w:vertAlign w:val="subscript"/>
+          <w14:ligatures w14:val="none"/>
+        </w:rPr>
         <w:t>2</w:t>
       </w:r>
       <w:r>
@@ -2565,7 +3162,16 @@
           <w:kern w:val="0"/>
           <w14:ligatures w14:val="none"/>
         </w:rPr>
-        <w:t>. This is because stronger downregulations in Vcmax than Jmax optimized investment toward photosynthetic capacity under elevated CO</w:t>
+        <w:t xml:space="preserve"> </w:t>
+      </w:r>
+      <w:r>
+        <w:rPr>
+          <w:rFonts w:eastAsia="Times New Roman" w:cs="Times New Roman"/>
+          <w:color w:val="FF0000"/>
+          <w:kern w:val="0"/>
+          <w14:ligatures w14:val="none"/>
+        </w:rPr>
+        <w:t>is already included in the manuscript starting on line 540. However, we have added “under growth CO</w:t>
       </w:r>
       <w:r>
         <w:rPr>
@@ -2584,193 +3190,7 @@
           <w:kern w:val="0"/>
           <w14:ligatures w14:val="none"/>
         </w:rPr>
-        <w:t xml:space="preserve">, causing reduced </w:t>
-      </w:r>
-      <w:r>
-        <w:rPr>
-          <w:rFonts w:eastAsia="Times New Roman" w:cs="Times New Roman"/>
-          <w:color w:val="FF0000"/>
-          <w:kern w:val="0"/>
-          <w14:ligatures w14:val="none"/>
-        </w:rPr>
-        <w:t>net photosynthesis rates in plants grown</w:t>
-      </w:r>
-      <w:r>
-        <w:rPr>
-          <w:rFonts w:eastAsia="Times New Roman" w:cs="Times New Roman"/>
-          <w:color w:val="FF0000"/>
-          <w:kern w:val="0"/>
-          <w14:ligatures w14:val="none"/>
-        </w:rPr>
-        <w:t xml:space="preserve"> under </w:t>
-      </w:r>
-      <w:r>
-        <w:rPr>
-          <w:rFonts w:eastAsia="Times New Roman" w:cs="Times New Roman"/>
-          <w:color w:val="FF0000"/>
-          <w:kern w:val="0"/>
-          <w14:ligatures w14:val="none"/>
-        </w:rPr>
-        <w:t>elevated</w:t>
-      </w:r>
-      <w:r>
-        <w:rPr>
-          <w:rFonts w:eastAsia="Times New Roman" w:cs="Times New Roman"/>
-          <w:color w:val="FF0000"/>
-          <w:kern w:val="0"/>
-          <w14:ligatures w14:val="none"/>
-        </w:rPr>
-        <w:t xml:space="preserve"> CO</w:t>
-      </w:r>
-      <w:r>
-        <w:rPr>
-          <w:rFonts w:eastAsia="Times New Roman" w:cs="Times New Roman"/>
-          <w:color w:val="FF0000"/>
-          <w:kern w:val="0"/>
-          <w:vertAlign w:val="subscript"/>
-          <w14:ligatures w14:val="none"/>
-        </w:rPr>
-        <w:t>2</w:t>
-      </w:r>
-      <w:r>
-        <w:rPr>
-          <w:rFonts w:eastAsia="Times New Roman" w:cs="Times New Roman"/>
-          <w:color w:val="FF0000"/>
-          <w:kern w:val="0"/>
-          <w14:ligatures w14:val="none"/>
-        </w:rPr>
-        <w:t xml:space="preserve"> compared to plants grown under ambient CO</w:t>
-      </w:r>
-      <w:r>
-        <w:rPr>
-          <w:rFonts w:eastAsia="Times New Roman" w:cs="Times New Roman"/>
-          <w:color w:val="FF0000"/>
-          <w:kern w:val="0"/>
-          <w:vertAlign w:val="subscript"/>
-          <w14:ligatures w14:val="none"/>
-        </w:rPr>
-        <w:t>2</w:t>
-      </w:r>
-      <w:r>
-        <w:rPr>
-          <w:rFonts w:eastAsia="Times New Roman" w:cs="Times New Roman"/>
-          <w:color w:val="FF0000"/>
-          <w:kern w:val="0"/>
-          <w14:ligatures w14:val="none"/>
-        </w:rPr>
-        <w:t xml:space="preserve">. The increase in </w:t>
-      </w:r>
-      <w:proofErr w:type="spellStart"/>
-      <w:r>
-        <w:rPr>
-          <w:rFonts w:eastAsia="Times New Roman" w:cs="Times New Roman"/>
-          <w:color w:val="FF0000"/>
-          <w:kern w:val="0"/>
-          <w14:ligatures w14:val="none"/>
-        </w:rPr>
-        <w:t>Anet,gc</w:t>
-      </w:r>
-      <w:proofErr w:type="spellEnd"/>
-      <w:r>
-        <w:rPr>
-          <w:rFonts w:eastAsia="Times New Roman" w:cs="Times New Roman"/>
-          <w:color w:val="FF0000"/>
-          <w:kern w:val="0"/>
-          <w14:ligatures w14:val="none"/>
-        </w:rPr>
-        <w:t xml:space="preserve"> under elevated CO</w:t>
-      </w:r>
-      <w:r>
-        <w:rPr>
-          <w:rFonts w:eastAsia="Times New Roman" w:cs="Times New Roman"/>
-          <w:color w:val="FF0000"/>
-          <w:kern w:val="0"/>
-          <w:vertAlign w:val="subscript"/>
-          <w14:ligatures w14:val="none"/>
-        </w:rPr>
-        <w:t>2</w:t>
-      </w:r>
-      <w:r>
-        <w:rPr>
-          <w:rFonts w:eastAsia="Times New Roman" w:cs="Times New Roman"/>
-          <w:color w:val="FF0000"/>
-          <w:kern w:val="0"/>
-          <w14:ligatures w14:val="none"/>
-        </w:rPr>
-        <w:t xml:space="preserve"> indicates that plants had greater net carbon assimilation rates under elevated CO</w:t>
-      </w:r>
-      <w:r>
-        <w:rPr>
-          <w:rFonts w:eastAsia="Times New Roman" w:cs="Times New Roman"/>
-          <w:color w:val="FF0000"/>
-          <w:kern w:val="0"/>
-          <w:vertAlign w:val="subscript"/>
-          <w14:ligatures w14:val="none"/>
-        </w:rPr>
-        <w:t>2</w:t>
-      </w:r>
-      <w:r>
-        <w:rPr>
-          <w:rFonts w:eastAsia="Times New Roman" w:cs="Times New Roman"/>
-          <w:color w:val="FF0000"/>
-          <w:kern w:val="0"/>
-          <w14:ligatures w14:val="none"/>
-        </w:rPr>
-        <w:t>, which was likely due to optimized investment toward photosynthetic enzymes that maximized resource use efficiencies</w:t>
-      </w:r>
-      <w:r>
-        <w:rPr>
-          <w:rFonts w:eastAsia="Times New Roman" w:cs="Times New Roman"/>
-          <w:color w:val="FF0000"/>
-          <w:kern w:val="0"/>
-          <w14:ligatures w14:val="none"/>
-        </w:rPr>
-        <w:t xml:space="preserve"> with greater substrate availability</w:t>
-      </w:r>
-      <w:r>
-        <w:rPr>
-          <w:rFonts w:eastAsia="Times New Roman" w:cs="Times New Roman"/>
-          <w:color w:val="FF0000"/>
-          <w:kern w:val="0"/>
-          <w14:ligatures w14:val="none"/>
-        </w:rPr>
-        <w:t xml:space="preserve">. These mechanisms are </w:t>
-      </w:r>
-      <w:r>
-        <w:rPr>
-          <w:rFonts w:eastAsia="Times New Roman" w:cs="Times New Roman"/>
-          <w:color w:val="FF0000"/>
-          <w:kern w:val="0"/>
-          <w14:ligatures w14:val="none"/>
-        </w:rPr>
-        <w:t>explained</w:t>
-      </w:r>
-      <w:r>
-        <w:rPr>
-          <w:rFonts w:eastAsia="Times New Roman" w:cs="Times New Roman"/>
-          <w:color w:val="FF0000"/>
-          <w:kern w:val="0"/>
-          <w14:ligatures w14:val="none"/>
-        </w:rPr>
-        <w:t xml:space="preserve"> in the manuscript on lines 540-546. We have provided additional context by adding “under growth conditions” after “enhanced growth conditions”</w:t>
-      </w:r>
-      <w:r>
-        <w:rPr>
-          <w:rFonts w:eastAsia="Times New Roman" w:cs="Times New Roman"/>
-          <w:color w:val="FF0000"/>
-          <w:kern w:val="0"/>
-          <w14:ligatures w14:val="none"/>
-        </w:rPr>
-        <w:t>. These sentences are included below for ease of review</w:t>
-      </w:r>
-      <w:r>
-        <w:rPr>
-          <w:rFonts w:eastAsia="Times New Roman" w:cs="Times New Roman"/>
-          <w:color w:val="FF0000"/>
-          <w:kern w:val="0"/>
-          <w14:ligatures w14:val="none"/>
-        </w:rPr>
-        <w:t>:</w:t>
+        <w:t xml:space="preserve"> conditions” to clarify that optimal resource investment to photosynthetic capacity likely drove increased operational net photosynthesis rates. These sentences are included below, with the addition underlined, for ease of review:</w:t>
       </w:r>
     </w:p>
     <w:p>
@@ -2927,7 +3347,22 @@
           <w:bCs/>
           <w:color w:val="FF0000"/>
         </w:rPr>
-        <w:t xml:space="preserve"> such that enhanced net photosynthesis rates under growth conditions approached optimal coordination of Rubisco carboxylation and electron transport for RuBP regeneration </w:t>
+        <w:t xml:space="preserve"> such that enhanced net photosynthesis rates </w:t>
+      </w:r>
+      <w:r>
+        <w:rPr>
+          <w:bCs/>
+          <w:color w:val="FF0000"/>
+          <w:u w:val="single"/>
+        </w:rPr>
+        <w:t>under growth conditions</w:t>
+      </w:r>
+      <w:r>
+        <w:rPr>
+          <w:bCs/>
+          <w:color w:val="FF0000"/>
+        </w:rPr>
+        <w:t xml:space="preserve"> approached optimal coordination of Rubisco carboxylation and electron transport for RuBP regeneration </w:t>
       </w:r>
       <w:sdt>
         <w:sdtPr>
@@ -3016,6 +3451,13 @@
           <w:bCs/>
           <w:color w:val="FF0000"/>
         </w:rPr>
+        <w:t xml:space="preserve"> while maximizing net carbon assimilation</w:t>
+      </w:r>
+      <w:r>
+        <w:rPr>
+          <w:bCs/>
+          <w:color w:val="FF0000"/>
+        </w:rPr>
         <w:t>.”</w:t>
       </w:r>
     </w:p>
@@ -3047,6 +3489,7 @@
           <w:kern w:val="0"/>
           <w14:ligatures w14:val="none"/>
         </w:rPr>
+        <w:lastRenderedPageBreak/>
         <w:t xml:space="preserve">6.      In the first paragraph of the discussion section, the author compared </w:t>
       </w:r>
       <w:proofErr w:type="spellStart"/>
@@ -3121,8 +3564,7 @@
         <w:rPr>
           <w:color w:val="FF0000"/>
         </w:rPr>
-        <w:lastRenderedPageBreak/>
-        <w:t xml:space="preserve">We disagree with the reviewer. </w:t>
+        <w:t xml:space="preserve">The reviewer is correct that </w:t>
       </w:r>
       <w:proofErr w:type="spellStart"/>
       <w:r>
@@ -3136,7 +3578,7 @@
         <w:rPr>
           <w:color w:val="FF0000"/>
         </w:rPr>
-        <w:t xml:space="preserve"> does indeed reflect the effect of the CO</w:t>
+        <w:t xml:space="preserve"> were measured under different CO</w:t>
       </w:r>
       <w:r>
         <w:rPr>
@@ -3149,7 +3591,7 @@
         <w:rPr>
           <w:color w:val="FF0000"/>
         </w:rPr>
-        <w:t xml:space="preserve"> treatment on net photosynthesis rates, as these are the carbon assimilation rates achieved under the growth conditions the plants were growing under. In other words, plants growing under elevated CO</w:t>
+        <w:t xml:space="preserve"> conditions; however, these CO</w:t>
       </w:r>
       <w:r>
         <w:rPr>
@@ -3162,7 +3604,7 @@
         <w:rPr>
           <w:color w:val="FF0000"/>
         </w:rPr>
-        <w:t xml:space="preserve"> experienced greater net photosynthesis rates under their growth condition (1000 ppm CO</w:t>
+        <w:t xml:space="preserve"> conditions were reflective of the growth CO</w:t>
       </w:r>
       <w:r>
         <w:rPr>
@@ -3175,7 +3617,47 @@
         <w:rPr>
           <w:color w:val="FF0000"/>
         </w:rPr>
-        <w:t>) than their ambient CO</w:t>
+        <w:t xml:space="preserve"> conditions each plant was grown under. </w:t>
+      </w:r>
+      <w:proofErr w:type="spellStart"/>
+      <w:r>
+        <w:rPr>
+          <w:color w:val="FF0000"/>
+        </w:rPr>
+        <w:t>Anet,gc</w:t>
+      </w:r>
+      <w:proofErr w:type="spellEnd"/>
+      <w:r>
+        <w:rPr>
+          <w:color w:val="FF0000"/>
+        </w:rPr>
+        <w:t xml:space="preserve"> was quantified at 420 </w:t>
+      </w:r>
+      <w:r>
+        <w:rPr>
+          <w:color w:val="FF0000"/>
+          <w:lang w:val="el-GR"/>
+        </w:rPr>
+        <w:t>μ</w:t>
+      </w:r>
+      <w:r>
+        <w:rPr>
+          <w:color w:val="FF0000"/>
+        </w:rPr>
+        <w:t>mol mol</w:t>
+      </w:r>
+      <w:r>
+        <w:rPr>
+          <w:color w:val="FF0000"/>
+          <w:vertAlign w:val="superscript"/>
+        </w:rPr>
+        <w:t>-1</w:t>
+      </w:r>
+      <w:r>
+        <w:rPr>
+          <w:color w:val="FF0000"/>
+        </w:rPr>
+        <w:t xml:space="preserve"> for individuals that received the ambient CO</w:t>
       </w:r>
       <w:r>
         <w:rPr>
@@ -3188,7 +3670,53 @@
         <w:rPr>
           <w:color w:val="FF0000"/>
         </w:rPr>
-        <w:t xml:space="preserve"> (420 ppm CO</w:t>
+        <w:t xml:space="preserve"> treatment, while </w:t>
+      </w:r>
+      <w:proofErr w:type="spellStart"/>
+      <w:r>
+        <w:rPr>
+          <w:color w:val="FF0000"/>
+        </w:rPr>
+        <w:t>Anet,gc</w:t>
+      </w:r>
+      <w:proofErr w:type="spellEnd"/>
+      <w:r>
+        <w:rPr>
+          <w:color w:val="FF0000"/>
+        </w:rPr>
+        <w:t xml:space="preserve"> was quantified at 1000 </w:t>
+      </w:r>
+      <w:r>
+        <w:rPr>
+          <w:color w:val="FF0000"/>
+          <w:lang w:val="el-GR"/>
+        </w:rPr>
+        <w:t>μ</w:t>
+      </w:r>
+      <w:r>
+        <w:rPr>
+          <w:color w:val="FF0000"/>
+        </w:rPr>
+        <w:t>mol mol</w:t>
+      </w:r>
+      <w:r>
+        <w:rPr>
+          <w:color w:val="FF0000"/>
+          <w:vertAlign w:val="superscript"/>
+        </w:rPr>
+        <w:t>-1</w:t>
+      </w:r>
+      <w:r>
+        <w:rPr>
+          <w:color w:val="FF0000"/>
+        </w:rPr>
+        <w:t xml:space="preserve"> for individuals</w:t>
+      </w:r>
+      <w:r>
+        <w:rPr>
+          <w:color w:val="FF0000"/>
+        </w:rPr>
+        <w:t xml:space="preserve"> that received the elevated CO</w:t>
       </w:r>
       <w:r>
         <w:rPr>
@@ -3201,25 +3729,21 @@
         <w:rPr>
           <w:color w:val="FF0000"/>
         </w:rPr>
-        <w:t>) counterparts</w:t>
-      </w:r>
-      <w:r>
-        <w:rPr>
-          <w:color w:val="FF0000"/>
-        </w:rPr>
-        <w:t>, for reasons explained in the previous comment</w:t>
-      </w:r>
-      <w:r>
-        <w:rPr>
-          <w:color w:val="FF0000"/>
-        </w:rPr>
-        <w:t>.</w:t>
-      </w:r>
-      <w:r>
-        <w:rPr>
-          <w:color w:val="FF0000"/>
-        </w:rPr>
-        <w:t xml:space="preserve"> This partly explains why individuals growing under elevated CO</w:t>
+        <w:t xml:space="preserve"> treatment. We disagree with the reviewer’s suggestion that </w:t>
+      </w:r>
+      <w:proofErr w:type="spellStart"/>
+      <w:r>
+        <w:rPr>
+          <w:color w:val="FF0000"/>
+        </w:rPr>
+        <w:t>Anet,gc</w:t>
+      </w:r>
+      <w:proofErr w:type="spellEnd"/>
+      <w:r>
+        <w:rPr>
+          <w:color w:val="FF0000"/>
+        </w:rPr>
+        <w:t xml:space="preserve"> does not reflect the effect of CO</w:t>
       </w:r>
       <w:r>
         <w:rPr>
@@ -3232,7 +3756,7 @@
         <w:rPr>
           <w:color w:val="FF0000"/>
         </w:rPr>
-        <w:t xml:space="preserve"> had greater biomass, as greater photosynthesis and greater total leaf area fostered greater biomass accumulation compared to individuals growing under ambient CO</w:t>
+        <w:t xml:space="preserve"> treatment, as greater net carbon assimilation rates and total leaf area under elevated CO</w:t>
       </w:r>
       <w:r>
         <w:rPr>
@@ -3245,25 +3769,7 @@
         <w:rPr>
           <w:color w:val="FF0000"/>
         </w:rPr>
-        <w:t>. T</w:t>
-      </w:r>
-      <w:r>
-        <w:rPr>
-          <w:color w:val="FF0000"/>
-        </w:rPr>
-        <w:t xml:space="preserve">he reviewer is correct that these rates </w:t>
-      </w:r>
-      <w:r>
-        <w:rPr>
-          <w:color w:val="FF0000"/>
-        </w:rPr>
-        <w:t>do</w:t>
-      </w:r>
-      <w:r>
-        <w:rPr>
-          <w:color w:val="FF0000"/>
-        </w:rPr>
-        <w:t xml:space="preserve"> not tell us much about the effect of CO</w:t>
+        <w:t xml:space="preserve"> fostered greater biomass accumulation compared to individuals grown under ambient CO</w:t>
       </w:r>
       <w:r>
         <w:rPr>
@@ -3276,24 +3782,260 @@
         <w:rPr>
           <w:color w:val="FF0000"/>
         </w:rPr>
-        <w:t xml:space="preserve"> treatments on investment toward photosynthetic capacity and that Anet,420 is more reflective of this investment. This is why we included both measurements in the manuscript as well as why we conducted A/Ci curves to estimate apparent photosynthetic capacities. We have refined the language in the </w:t>
-      </w:r>
-      <w:r>
-        <w:rPr>
-          <w:color w:val="FF0000"/>
-        </w:rPr>
-        <w:t>Discussion section to clarify th</w:t>
-      </w:r>
-      <w:r>
-        <w:rPr>
-          <w:color w:val="FF0000"/>
-        </w:rPr>
-        <w:t>ese explanations</w:t>
-      </w:r>
-      <w:r>
-        <w:rPr>
-          <w:color w:val="FF0000"/>
-        </w:rPr>
+        <w:t xml:space="preserve">. However, we agree that </w:t>
+      </w:r>
+      <w:proofErr w:type="spellStart"/>
+      <w:r>
+        <w:rPr>
+          <w:color w:val="FF0000"/>
+        </w:rPr>
+        <w:t>Anet,gc</w:t>
+      </w:r>
+      <w:proofErr w:type="spellEnd"/>
+      <w:r>
+        <w:rPr>
+          <w:color w:val="FF0000"/>
+        </w:rPr>
+        <w:t xml:space="preserve"> does not give us much information about </w:t>
+      </w:r>
+      <w:r>
+        <w:rPr>
+          <w:color w:val="FF0000"/>
+        </w:rPr>
+        <w:t xml:space="preserve">how </w:t>
+      </w:r>
+      <w:r>
+        <w:rPr>
+          <w:color w:val="FF0000"/>
+        </w:rPr>
+        <w:t>CO</w:t>
+      </w:r>
+      <w:r>
+        <w:rPr>
+          <w:color w:val="FF0000"/>
+          <w:vertAlign w:val="subscript"/>
+        </w:rPr>
+        <w:t>2</w:t>
+      </w:r>
+      <w:r>
+        <w:rPr>
+          <w:color w:val="FF0000"/>
+        </w:rPr>
+        <w:t xml:space="preserve"> </w:t>
+      </w:r>
+      <w:r>
+        <w:rPr>
+          <w:color w:val="FF0000"/>
+        </w:rPr>
+        <w:t>treatments</w:t>
+      </w:r>
+      <w:r>
+        <w:rPr>
+          <w:color w:val="FF0000"/>
+        </w:rPr>
+        <w:t xml:space="preserve"> altered </w:t>
+      </w:r>
+      <w:r>
+        <w:rPr>
+          <w:color w:val="FF0000"/>
+        </w:rPr>
+        <w:t>investment</w:t>
+      </w:r>
+      <w:r>
+        <w:rPr>
+          <w:color w:val="FF0000"/>
+        </w:rPr>
+        <w:t xml:space="preserve"> toward photosynthetic enzymes</w:t>
+      </w:r>
+      <w:r>
+        <w:rPr>
+          <w:color w:val="FF0000"/>
+        </w:rPr>
+        <w:t>, as implied by the reviewer</w:t>
+      </w:r>
+      <w:r>
+        <w:rPr>
+          <w:color w:val="FF0000"/>
+        </w:rPr>
+        <w:t xml:space="preserve">, which is why </w:t>
+      </w:r>
+      <w:r>
+        <w:rPr>
+          <w:color w:val="FF0000"/>
+        </w:rPr>
+        <w:t xml:space="preserve">we include both </w:t>
+      </w:r>
+      <w:proofErr w:type="spellStart"/>
+      <w:r>
+        <w:rPr>
+          <w:color w:val="FF0000"/>
+        </w:rPr>
+        <w:t>Anet,gc</w:t>
+      </w:r>
+      <w:proofErr w:type="spellEnd"/>
+      <w:r>
+        <w:rPr>
+          <w:color w:val="FF0000"/>
+        </w:rPr>
+        <w:t xml:space="preserve"> and Anet,420 in the manuscript to allow us to scale leaf photosynthetic responses to elevated CO</w:t>
+      </w:r>
+      <w:r>
+        <w:rPr>
+          <w:color w:val="FF0000"/>
+          <w:vertAlign w:val="subscript"/>
+        </w:rPr>
+        <w:t>2</w:t>
+      </w:r>
+      <w:r>
+        <w:rPr>
+          <w:color w:val="FF0000"/>
+        </w:rPr>
+        <w:t xml:space="preserve"> to whole-plant responses (i.e. through </w:t>
+      </w:r>
+      <w:proofErr w:type="spellStart"/>
+      <w:r>
+        <w:rPr>
+          <w:color w:val="FF0000"/>
+        </w:rPr>
+        <w:t>Anet,gc</w:t>
+      </w:r>
+      <w:proofErr w:type="spellEnd"/>
+      <w:r>
+        <w:rPr>
+          <w:color w:val="FF0000"/>
+        </w:rPr>
+        <w:t>) and also investigate how CO</w:t>
+      </w:r>
+      <w:r>
+        <w:rPr>
+          <w:color w:val="FF0000"/>
+          <w:vertAlign w:val="subscript"/>
+        </w:rPr>
+        <w:t>2</w:t>
+      </w:r>
+      <w:r>
+        <w:rPr>
+          <w:color w:val="FF0000"/>
+        </w:rPr>
+        <w:t xml:space="preserve"> treatments altered biochemical investment toward photosynthesis.</w:t>
+      </w:r>
+    </w:p>
+    <w:p>
+      <w:pPr>
+        <w:spacing w:line="360" w:lineRule="auto"/>
+        <w:rPr>
+          <w:color w:val="FF0000"/>
+        </w:rPr>
+      </w:pPr>
+    </w:p>
+    <w:p>
+      <w:pPr>
+        <w:spacing w:line="360" w:lineRule="auto"/>
+        <w:rPr>
+          <w:color w:val="000000" w:themeColor="text1"/>
+        </w:rPr>
+      </w:pPr>
+      <w:r>
+        <w:rPr>
+          <w:b/>
+          <w:bCs/>
+          <w:color w:val="000000" w:themeColor="text1"/>
+        </w:rPr>
+        <w:t>References</w:t>
+      </w:r>
+    </w:p>
+    <w:p>
+      <w:pPr>
+        <w:spacing w:line="360" w:lineRule="auto"/>
+        <w:rPr>
+          <w:color w:val="000000" w:themeColor="text1"/>
+        </w:rPr>
+      </w:pPr>
+      <w:r>
+        <w:rPr>
+          <w:b/>
+          <w:bCs/>
+        </w:rPr>
+        <w:t xml:space="preserve">Busch FA, Ainsworth EA, </w:t>
+      </w:r>
+      <w:proofErr w:type="spellStart"/>
+      <w:r>
+        <w:rPr>
+          <w:b/>
+          <w:bCs/>
+        </w:rPr>
+        <w:t>Amtmann</w:t>
+      </w:r>
+      <w:proofErr w:type="spellEnd"/>
+      <w:r>
+        <w:rPr>
+          <w:b/>
+          <w:bCs/>
+        </w:rPr>
+        <w:t xml:space="preserve"> A, Cavanagh AP, </w:t>
+      </w:r>
+      <w:proofErr w:type="spellStart"/>
+      <w:r>
+        <w:rPr>
+          <w:b/>
+          <w:bCs/>
+        </w:rPr>
+        <w:t>Driever</w:t>
+      </w:r>
+      <w:proofErr w:type="spellEnd"/>
+      <w:r>
+        <w:rPr>
+          <w:b/>
+          <w:bCs/>
+        </w:rPr>
+        <w:t xml:space="preserve"> SM, Ferguson JN, </w:t>
+      </w:r>
+      <w:proofErr w:type="spellStart"/>
+      <w:r>
+        <w:rPr>
+          <w:b/>
+          <w:bCs/>
+        </w:rPr>
+        <w:t>Kromdijk</w:t>
+      </w:r>
+      <w:proofErr w:type="spellEnd"/>
+      <w:r>
+        <w:rPr>
+          <w:b/>
+          <w:bCs/>
+        </w:rPr>
+        <w:t xml:space="preserve"> J, Lawson T, Leakey ADB, Matthews JSA, </w:t>
+      </w:r>
+      <w:r>
+        <w:rPr>
+          <w:b/>
+          <w:bCs/>
+          <w:i/>
+          <w:iCs/>
+        </w:rPr>
+        <w:t>et al.</w:t>
+      </w:r>
+      <w:r>
+        <w:t xml:space="preserve"> </w:t>
+      </w:r>
+      <w:r>
+        <w:rPr>
+          <w:b/>
+          <w:bCs/>
+        </w:rPr>
+        <w:t>2024</w:t>
+      </w:r>
+      <w:r>
+        <w:t xml:space="preserve">. A guide to photosynthetic gas exchange measurements: Fundamental principles, best practice and potential pitfalls. </w:t>
+      </w:r>
+      <w:r>
+        <w:rPr>
+          <w:i/>
+          <w:iCs/>
+        </w:rPr>
+        <w:t>Plant Cell and Environment</w:t>
+      </w:r>
+      <w:r>
         <w:t>.</w:t>
       </w:r>
     </w:p>
@@ -4460,7 +5202,10 @@
   </w:compat>
   <w:rsids>
     <w:rsidRoot w:val="001A321C"/>
+    <w:rsid w:val="00176C59"/>
     <w:rsid w:val="001A321C"/>
+    <w:rsid w:val="00472FA8"/>
+    <w:rsid w:val="0093032B"/>
     <w:rsid w:val="00D94F05"/>
     <w:rsid w:val="00DF47D7"/>
   </w:rsids>

</xml_diff>